<commit_message>
añadidos iconos de carrito, usuario, etc
</commit_message>
<xml_diff>
--- a/1ev/practicas/proyecto-1/documentacion/Estilo.docx
+++ b/1ev/practicas/proyecto-1/documentacion/Estilo.docx
@@ -87,10 +87,25 @@
         <w:t>Vender ropa y accesorios frikis para desarrolladores de aplicaciones</w:t>
       </w:r>
       <w:r>
-        <w:t xml:space="preserve"> (de cualquier tipo)</w:t>
-      </w:r>
-      <w:r>
-        <w:t xml:space="preserve"> jóvenes (entre los 15 y 35 años).</w:t>
+        <w:t xml:space="preserve"> </w:t>
+      </w:r>
+      <w:r>
+        <w:t>(</w:t>
+      </w:r>
+      <w:r>
+        <w:t>de cualquier tipo</w:t>
+      </w:r>
+      <w:r>
+        <w:t>)</w:t>
+      </w:r>
+      <w:r>
+        <w:t xml:space="preserve"> jóvenes (entre los </w:t>
+      </w:r>
+      <w:r>
+        <w:t>20</w:t>
+      </w:r>
+      <w:r>
+        <w:t xml:space="preserve"> y 35 años).</w:t>
       </w:r>
     </w:p>
     <w:p>
@@ -136,7 +151,28 @@
         <w:t xml:space="preserve"> el estilo </w:t>
       </w:r>
       <w:r>
-        <w:t>del logo será serio y formal, pero a la vez algo creativo, para transmitir confianza y creatividad. El tamaño de las fotos puede variar dependiendo de en qué escenario se usen, por ejemplo, para una lista de artículos, el tamaño será inferior a una descripción detallada de un artículo.</w:t>
+        <w:t>del logo será serio</w:t>
+      </w:r>
+      <w:r>
+        <w:t>,</w:t>
+      </w:r>
+      <w:r>
+        <w:t xml:space="preserve"> formal</w:t>
+      </w:r>
+      <w:r>
+        <w:t xml:space="preserve"> y minimalista</w:t>
+      </w:r>
+      <w:r>
+        <w:t xml:space="preserve">, </w:t>
+      </w:r>
+      <w:r>
+        <w:t>pero también tranquilo, para transmitir cierta paz</w:t>
+      </w:r>
+      <w:r>
+        <w:t>. El tamaño de las fotos puede variar dependiendo de en qué escenario se usen, por ejemplo, para una lista de artículos, el tamaño será inferior a una descripción detallada de un artículo</w:t>
+      </w:r>
+      <w:r>
+        <w:t>, pero en general serán bastante amplias.</w:t>
       </w:r>
     </w:p>
     <w:p>
@@ -168,7 +204,13 @@
         <w:t xml:space="preserve"> y firme</w:t>
       </w:r>
       <w:r>
-        <w:t xml:space="preserve"> como Times New Roman</w:t>
+        <w:t xml:space="preserve"> como</w:t>
+      </w:r>
+      <w:r>
+        <w:t xml:space="preserve"> por ejemplo</w:t>
+      </w:r>
+      <w:r>
+        <w:t xml:space="preserve"> Times New Roman</w:t>
       </w:r>
       <w:r>
         <w:t>.</w:t>
@@ -191,7 +233,25 @@
         <w:t>Colores:</w:t>
       </w:r>
       <w:r>
-        <w:t xml:space="preserve"> azul suave.</w:t>
+        <w:t xml:space="preserve"> </w:t>
+      </w:r>
+      <w:r>
+        <w:t>voy a jugar con la clásica escala de grises, enfatizando el blanco y el negro</w:t>
+      </w:r>
+      <w:r>
+        <w:t>, con esto quiero transmitir limpieza, sofisticación y seguridad. Además, aparte voy a</w:t>
+      </w:r>
+      <w:r>
+        <w:t xml:space="preserve"> hacer uso de</w:t>
+      </w:r>
+      <w:r>
+        <w:t xml:space="preserve"> un azul relativamente suave</w:t>
+      </w:r>
+      <w:r>
+        <w:t xml:space="preserve"> (tirando un poco a cian), ni muy claro, ni muy oscuro</w:t>
+      </w:r>
+      <w:r>
+        <w:t>, para transmitir paz y confianza.</w:t>
       </w:r>
     </w:p>
     <w:p>

</xml_diff>